<commit_message>
electrical_lab_3/aws_experiment : Part2 experiment is done.
Signed-off-by: Yoni Bettan <ybettan@redhat.com>
</commit_message>
<xml_diff>
--- a/electrical_lab_3/aws_experiment/experiment.docx
+++ b/electrical_lab_3/aws_experiment/experiment.docx
@@ -101,6 +101,28 @@
         </w:rPr>
         <w:t>יוני</w:t>
       </w:r>
+      <w:r>
+        <w:rPr>
+          <w:rFonts w:cstheme="minorHAnsi" w:hint="cs"/>
+          <w:b/>
+          <w:bCs/>
+          <w:u w:val="single"/>
+          <w:rtl/>
+          <w:lang w:bidi="he-IL"/>
+        </w:rPr>
+        <w:t xml:space="preserve"> ביטן </w:t>
+      </w:r>
+      <w:r>
+        <w:rPr>
+          <w:rFonts w:cstheme="minorHAnsi" w:hint="cs"/>
+          <w:b/>
+          <w:bCs/>
+          <w:u w:val="single"/>
+          <w:rtl/>
+          <w:lang w:bidi="he-IL"/>
+        </w:rPr>
+        <w:t>302279138</w:t>
+      </w:r>
     </w:p>
     <w:p>
       <w:pPr>
@@ -433,17 +455,73 @@
         <w:bidi/>
         <w:rPr>
           <w:rFonts w:cstheme="minorHAnsi"/>
-          <w:rtl/>
-          <w:lang w:bidi="he-IL"/>
-        </w:rPr>
-      </w:pPr>
-      <w:r>
-        <w:rPr>
-          <w:rFonts w:cstheme="minorHAnsi"/>
-          <w:rtl/>
-          <w:lang w:bidi="he-IL"/>
-        </w:rPr>
-        <w:t>......</w:t>
+          <w:color w:val="4472C4" w:themeColor="accent1"/>
+          <w:rtl/>
+          <w:lang w:bidi="he-IL"/>
+        </w:rPr>
+      </w:pPr>
+      <w:r>
+        <w:rPr>
+          <w:rFonts w:cstheme="minorHAnsi" w:hint="cs"/>
+          <w:color w:val="4472C4" w:themeColor="accent1"/>
+          <w:rtl/>
+          <w:lang w:bidi="he-IL"/>
+        </w:rPr>
+        <w:t xml:space="preserve">אם המרחב חשוף לציבור אז לא ניתן, נקבל שיותר ממכשיר מדבר מאותו </w:t>
+      </w:r>
+      <w:proofErr w:type="spellStart"/>
+      <w:r>
+        <w:rPr>
+          <w:rFonts w:cstheme="minorHAnsi"/>
+          <w:color w:val="4472C4" w:themeColor="accent1"/>
+          <w:lang w:bidi="ar-AE"/>
+        </w:rPr>
+        <w:t>ip</w:t>
+      </w:r>
+      <w:proofErr w:type="spellEnd"/>
+      <w:r>
+        <w:rPr>
+          <w:rFonts w:cstheme="minorHAnsi" w:hint="cs"/>
+          <w:color w:val="4472C4" w:themeColor="accent1"/>
+          <w:rtl/>
+          <w:lang w:bidi="he-IL"/>
+        </w:rPr>
+        <w:t xml:space="preserve"> לא נעדיף את המצב הזה, אם לא</w:t>
+      </w:r>
+      <w:r>
+        <w:rPr>
+          <w:rFonts w:cstheme="minorHAnsi" w:hint="cs"/>
+          <w:color w:val="4472C4" w:themeColor="accent1"/>
+          <w:rtl/>
+          <w:lang w:bidi="he-IL"/>
+        </w:rPr>
+        <w:t xml:space="preserve"> </w:t>
+      </w:r>
+      <w:r>
+        <w:rPr>
+          <w:rFonts w:cstheme="minorHAnsi" w:hint="cs"/>
+          <w:color w:val="4472C4" w:themeColor="accent1"/>
+          <w:rtl/>
+          <w:lang w:bidi="he-IL"/>
+        </w:rPr>
+        <w:t xml:space="preserve">חשוף אזניתן להצמיד לו כל </w:t>
+      </w:r>
+      <w:r>
+        <w:rPr>
+          <w:rFonts w:cstheme="minorHAnsi" w:hint="cs"/>
+          <w:color w:val="4472C4" w:themeColor="accent1"/>
+          <w:lang w:bidi="he-IL"/>
+        </w:rPr>
+        <w:t>IP</w:t>
+      </w:r>
+      <w:r>
+        <w:rPr>
+          <w:rFonts w:cstheme="minorHAnsi" w:hint="cs"/>
+          <w:color w:val="4472C4" w:themeColor="accent1"/>
+          <w:rtl/>
+          <w:lang w:bidi="he-IL"/>
+        </w:rPr>
+        <w:t xml:space="preserve"> כלשהו </w:t>
       </w:r>
     </w:p>
     <w:p>
@@ -500,12 +578,14 @@
         <w:bidi/>
         <w:rPr>
           <w:rFonts w:cstheme="minorHAnsi"/>
-          <w:rtl/>
-        </w:rPr>
-      </w:pPr>
-      <w:r>
-        <w:rPr>
-          <w:rFonts w:cstheme="minorHAnsi"/>
+          <w:color w:val="4472C4" w:themeColor="accent1"/>
+          <w:rtl/>
+        </w:rPr>
+      </w:pPr>
+      <w:r>
+        <w:rPr>
+          <w:rFonts w:cstheme="minorHAnsi"/>
+          <w:color w:val="4472C4" w:themeColor="accent1"/>
           <w:rtl/>
           <w:lang w:bidi="he-IL"/>
         </w:rPr>
@@ -514,6 +594,7 @@
       <w:r>
         <w:rPr>
           <w:rFonts w:cstheme="minorHAnsi"/>
+          <w:color w:val="4472C4" w:themeColor="accent1"/>
         </w:rPr>
         <w:t xml:space="preserve"> </w:t>
       </w:r>
@@ -521,6 +602,7 @@
       <w:r>
         <w:rPr>
           <w:rFonts w:cstheme="minorHAnsi"/>
+          <w:color w:val="4472C4" w:themeColor="accent1"/>
         </w:rPr>
         <w:t>com.example.www</w:t>
       </w:r>
@@ -528,6 +610,7 @@
       <w:r>
         <w:rPr>
           <w:rFonts w:cstheme="minorHAnsi"/>
+          <w:color w:val="4472C4" w:themeColor="accent1"/>
         </w:rPr>
         <w:t xml:space="preserve"> </w:t>
       </w:r>
@@ -535,6 +618,7 @@
       <w:r>
         <w:rPr>
           <w:rFonts w:cstheme="minorHAnsi"/>
+          <w:color w:val="4472C4" w:themeColor="accent1"/>
         </w:rPr>
         <w:t>wget</w:t>
       </w:r>
@@ -543,9 +627,10 @@
         <w:rPr>
           <w:rFonts w:cstheme="minorHAnsi"/>
           <w:noProof/>
+          <w:color w:val="4472C4" w:themeColor="accent1"/>
         </w:rPr>
         <w:drawing>
-          <wp:anchor distT="0" distB="0" distL="114300" distR="114300" simplePos="0" relativeHeight="251658240" behindDoc="1" locked="0" layoutInCell="1" allowOverlap="1">
+          <wp:anchor distT="0" distB="0" distL="114300" distR="114300" simplePos="0" relativeHeight="251658240" behindDoc="1" locked="0" layoutInCell="1" allowOverlap="1" wp14:anchorId="5BCA3C03" wp14:editId="786D1435">
             <wp:simplePos x="0" y="0"/>
             <wp:positionH relativeFrom="margin">
               <wp:posOffset>-19050</wp:posOffset>
@@ -665,16 +750,7 @@
           <w:rtl/>
           <w:lang w:bidi="he-IL"/>
         </w:rPr>
-        <w:t>ה</w:t>
-      </w:r>
-      <w:r>
-        <w:rPr>
-          <w:rFonts w:cstheme="minorHAnsi"/>
-          <w:color w:val="4472C4" w:themeColor="accent1"/>
-          <w:rtl/>
-          <w:lang w:bidi="he-IL"/>
-        </w:rPr>
-        <w:t>קונפיגורציות</w:t>
+        <w:t>הקונפיגורציות</w:t>
       </w:r>
       <w:proofErr w:type="spellEnd"/>
       <w:r>
@@ -846,25 +922,22 @@
           <w:rFonts w:cstheme="minorHAnsi"/>
         </w:rPr>
       </w:pPr>
-      <w:bookmarkStart w:id="0" w:name="_GoBack"/>
-      <w:bookmarkEnd w:id="0"/>
-    </w:p>
-    <w:p>
-      <w:pPr>
-        <w:bidi/>
-        <w:rPr>
-          <w:rFonts w:cstheme="minorHAnsi"/>
-          <w:u w:val="single"/>
-        </w:rPr>
-      </w:pPr>
-      <w:r>
-        <w:rPr>
-          <w:rFonts w:cstheme="minorHAnsi"/>
-          <w:u w:val="single"/>
-          <w:rtl/>
-          <w:lang w:bidi="he-IL"/>
-        </w:rPr>
-        <w:lastRenderedPageBreak/>
+    </w:p>
+    <w:p>
+      <w:pPr>
+        <w:bidi/>
+        <w:rPr>
+          <w:rFonts w:cstheme="minorHAnsi"/>
+          <w:u w:val="single"/>
+        </w:rPr>
+      </w:pPr>
+      <w:r>
+        <w:rPr>
+          <w:rFonts w:cstheme="minorHAnsi"/>
+          <w:u w:val="single"/>
+          <w:rtl/>
+          <w:lang w:bidi="he-IL"/>
+        </w:rPr>
         <w:t>צילומי מסך</w:t>
       </w:r>
     </w:p>
@@ -913,7 +986,7 @@
           <w:noProof/>
         </w:rPr>
         <w:drawing>
-          <wp:inline distT="0" distB="0" distL="0" distR="0">
+          <wp:inline distT="0" distB="0" distL="0" distR="0" wp14:anchorId="4D33BABD" wp14:editId="548FBDE6">
             <wp:extent cx="5486400" cy="2257425"/>
             <wp:effectExtent l="0" t="0" r="0" b="9525"/>
             <wp:docPr id="4" name="תמונה 4" descr="C:\Users\Hp\Downloads\subnets list (1).png"/>
@@ -1021,7 +1094,7 @@
           <w:noProof/>
         </w:rPr>
         <w:drawing>
-          <wp:inline distT="0" distB="0" distL="0" distR="0" wp14:anchorId="23C80C34" wp14:editId="4C88E1C9">
+          <wp:inline distT="0" distB="0" distL="0" distR="0" wp14:anchorId="29750735" wp14:editId="09A25041">
             <wp:extent cx="5486400" cy="2238375"/>
             <wp:effectExtent l="0" t="0" r="0" b="9525"/>
             <wp:docPr id="5" name="תמונה 5" descr="C:\Users\Hp\Downloads\route table.png"/>
@@ -1134,7 +1207,7 @@
           <w:noProof/>
         </w:rPr>
         <w:drawing>
-          <wp:inline distT="0" distB="0" distL="0" distR="0">
+          <wp:inline distT="0" distB="0" distL="0" distR="0" wp14:anchorId="32ED727B" wp14:editId="5A4D9A3F">
             <wp:extent cx="4124325" cy="2634985"/>
             <wp:effectExtent l="0" t="0" r="0" b="0"/>
             <wp:docPr id="7" name="תמונה 7" descr="C:\Users\Hp\Downloads\ping for public servers.png"/>
@@ -1441,23 +1514,7 @@
           <w:rtl/>
           <w:lang w:bidi="he-IL"/>
         </w:rPr>
-        <w:t xml:space="preserve"> לפורט</w:t>
-      </w:r>
-      <w:r>
-        <w:rPr>
-          <w:rFonts w:cstheme="minorHAnsi"/>
-          <w:rtl/>
-          <w:lang w:bidi="he-IL"/>
-        </w:rPr>
-        <w:t xml:space="preserve"> </w:t>
-      </w:r>
-      <w:r>
-        <w:rPr>
-          <w:rFonts w:cstheme="minorHAnsi"/>
-          <w:rtl/>
-          <w:lang w:bidi="he-IL"/>
-        </w:rPr>
-        <w:t>במספר אחר</w:t>
+        <w:t xml:space="preserve"> לפורט במספר אחר</w:t>
       </w:r>
       <w:r>
         <w:rPr>
@@ -1619,7 +1676,7 @@
           <w:noProof/>
         </w:rPr>
         <w:drawing>
-          <wp:inline distT="0" distB="0" distL="0" distR="0" wp14:anchorId="73D80937" wp14:editId="41E6879B">
+          <wp:inline distT="0" distB="0" distL="0" distR="0" wp14:anchorId="6E233A40" wp14:editId="587EA182">
             <wp:extent cx="5486400" cy="2295525"/>
             <wp:effectExtent l="0" t="0" r="0" b="9525"/>
             <wp:docPr id="8" name="תמונה 8" descr="C:\Users\Hp\Downloads\elb instances.png"/>
@@ -1710,7 +1767,7 @@
           <w:noProof/>
         </w:rPr>
         <w:drawing>
-          <wp:inline distT="0" distB="0" distL="0" distR="0">
+          <wp:inline distT="0" distB="0" distL="0" distR="0" wp14:anchorId="0D06E699" wp14:editId="5CC94469">
             <wp:extent cx="5486400" cy="809625"/>
             <wp:effectExtent l="0" t="0" r="0" b="9525"/>
             <wp:docPr id="10" name="תמונה 10" descr="C:\Users\Hp\Downloads\chrom srv2.png"/>
@@ -1794,7 +1851,7 @@
           <w:noProof/>
         </w:rPr>
         <w:drawing>
-          <wp:inline distT="0" distB="0" distL="0" distR="0" wp14:anchorId="56EEE2E9" wp14:editId="2583D6B1">
+          <wp:inline distT="0" distB="0" distL="0" distR="0" wp14:anchorId="30525F44" wp14:editId="631D757D">
             <wp:extent cx="5486400" cy="666750"/>
             <wp:effectExtent l="0" t="0" r="0" b="0"/>
             <wp:docPr id="9" name="תמונה 9" descr="C:\Users\Hp\Downloads\chrom srv1.png"/>
@@ -1882,7 +1939,6 @@
           <w:rtl/>
           <w:lang w:bidi="he-IL"/>
         </w:rPr>
-        <w:lastRenderedPageBreak/>
         <w:t>שאלה מס' 5.2</w:t>
       </w:r>
       <w:r>
@@ -1975,16 +2031,21 @@
         <w:jc w:val="both"/>
         <w:rPr>
           <w:rFonts w:cstheme="minorHAnsi"/>
-        </w:rPr>
-      </w:pPr>
-      <w:r>
-        <w:rPr>
-          <w:rFonts w:cstheme="minorHAnsi"/>
+          <w:b/>
+          <w:bCs/>
           <w:noProof/>
+          <w:u w:val="single"/>
+          <w:lang w:bidi="he-IL"/>
+        </w:rPr>
+      </w:pPr>
+      <w:r>
+        <w:rPr>
+          <w:rFonts w:cstheme="minorHAnsi"/>
+          <w:noProof/>
           <w:lang w:bidi="he-IL"/>
         </w:rPr>
         <w:drawing>
-          <wp:anchor distT="0" distB="0" distL="114300" distR="114300" simplePos="0" relativeHeight="251660288" behindDoc="1" locked="0" layoutInCell="1" allowOverlap="1">
+          <wp:anchor distT="0" distB="0" distL="114300" distR="114300" simplePos="0" relativeHeight="251660288" behindDoc="1" locked="0" layoutInCell="1" allowOverlap="1" wp14:anchorId="7C3128AE" wp14:editId="04F2871D">
             <wp:simplePos x="0" y="0"/>
             <wp:positionH relativeFrom="column">
               <wp:posOffset>0</wp:posOffset>
@@ -2058,7 +2119,7 @@
           <w:lang w:bidi="he-IL"/>
         </w:rPr>
         <w:drawing>
-          <wp:anchor distT="0" distB="0" distL="114300" distR="114300" simplePos="0" relativeHeight="251659264" behindDoc="1" locked="0" layoutInCell="1" allowOverlap="1" wp14:anchorId="381AC924">
+          <wp:anchor distT="0" distB="0" distL="114300" distR="114300" simplePos="0" relativeHeight="251659264" behindDoc="1" locked="0" layoutInCell="1" allowOverlap="1" wp14:anchorId="6736063A" wp14:editId="1E99BCBC">
             <wp:simplePos x="0" y="0"/>
             <wp:positionH relativeFrom="column">
               <wp:posOffset>3448050</wp:posOffset>
@@ -2160,6 +2221,1903 @@
           <w:lang w:bidi="he-IL"/>
         </w:rPr>
         <w:t xml:space="preserve"> </w:t>
+      </w:r>
+    </w:p>
+    <w:p>
+      <w:pPr>
+        <w:bidi/>
+        <w:jc w:val="both"/>
+        <w:rPr>
+          <w:rFonts w:cstheme="minorHAnsi"/>
+          <w:b/>
+          <w:bCs/>
+          <w:noProof/>
+          <w:u w:val="single"/>
+          <w:lang w:bidi="he-IL"/>
+        </w:rPr>
+      </w:pPr>
+    </w:p>
+    <w:p>
+      <w:pPr>
+        <w:bidi/>
+        <w:jc w:val="both"/>
+        <w:rPr>
+          <w:rFonts w:cstheme="minorHAnsi"/>
+          <w:b/>
+          <w:bCs/>
+          <w:noProof/>
+          <w:u w:val="single"/>
+          <w:lang w:bidi="he-IL"/>
+        </w:rPr>
+      </w:pPr>
+    </w:p>
+    <w:p>
+      <w:pPr>
+        <w:bidi/>
+        <w:jc w:val="both"/>
+        <w:rPr>
+          <w:rFonts w:cstheme="minorHAnsi"/>
+          <w:b/>
+          <w:bCs/>
+          <w:noProof/>
+          <w:u w:val="single"/>
+          <w:lang w:bidi="he-IL"/>
+        </w:rPr>
+      </w:pPr>
+    </w:p>
+    <w:p>
+      <w:pPr>
+        <w:bidi/>
+        <w:jc w:val="both"/>
+        <w:rPr>
+          <w:rFonts w:cstheme="minorHAnsi"/>
+          <w:b/>
+          <w:bCs/>
+          <w:noProof/>
+          <w:u w:val="single"/>
+          <w:lang w:bidi="he-IL"/>
+        </w:rPr>
+      </w:pPr>
+    </w:p>
+    <w:p>
+      <w:pPr>
+        <w:bidi/>
+        <w:jc w:val="both"/>
+        <w:rPr>
+          <w:rFonts w:cstheme="minorHAnsi"/>
+          <w:b/>
+          <w:bCs/>
+          <w:noProof/>
+          <w:u w:val="single"/>
+          <w:lang w:bidi="he-IL"/>
+        </w:rPr>
+      </w:pPr>
+    </w:p>
+    <w:p>
+      <w:pPr>
+        <w:bidi/>
+        <w:jc w:val="both"/>
+        <w:rPr>
+          <w:rFonts w:cstheme="minorHAnsi"/>
+          <w:b/>
+          <w:bCs/>
+          <w:noProof/>
+          <w:u w:val="single"/>
+          <w:lang w:bidi="he-IL"/>
+        </w:rPr>
+      </w:pPr>
+    </w:p>
+    <w:p>
+      <w:pPr>
+        <w:bidi/>
+        <w:jc w:val="both"/>
+        <w:rPr>
+          <w:rFonts w:cstheme="minorHAnsi"/>
+          <w:b/>
+          <w:bCs/>
+          <w:noProof/>
+          <w:u w:val="single"/>
+          <w:lang w:bidi="he-IL"/>
+        </w:rPr>
+      </w:pPr>
+    </w:p>
+    <w:p>
+      <w:pPr>
+        <w:bidi/>
+        <w:jc w:val="both"/>
+        <w:rPr>
+          <w:rFonts w:cstheme="minorHAnsi"/>
+          <w:b/>
+          <w:bCs/>
+          <w:noProof/>
+          <w:u w:val="single"/>
+          <w:lang w:bidi="he-IL"/>
+        </w:rPr>
+      </w:pPr>
+    </w:p>
+    <w:p>
+      <w:pPr>
+        <w:bidi/>
+        <w:jc w:val="both"/>
+        <w:rPr>
+          <w:rFonts w:cstheme="minorHAnsi"/>
+          <w:b/>
+          <w:bCs/>
+          <w:noProof/>
+          <w:u w:val="single"/>
+          <w:lang w:bidi="he-IL"/>
+        </w:rPr>
+      </w:pPr>
+    </w:p>
+    <w:p>
+      <w:pPr>
+        <w:bidi/>
+        <w:jc w:val="both"/>
+        <w:rPr>
+          <w:rFonts w:cstheme="minorHAnsi"/>
+          <w:b/>
+          <w:bCs/>
+          <w:noProof/>
+          <w:u w:val="single"/>
+          <w:lang w:bidi="he-IL"/>
+        </w:rPr>
+      </w:pPr>
+    </w:p>
+    <w:p>
+      <w:pPr>
+        <w:bidi/>
+        <w:jc w:val="both"/>
+        <w:rPr>
+          <w:rFonts w:cstheme="minorHAnsi"/>
+          <w:b/>
+          <w:bCs/>
+          <w:noProof/>
+          <w:u w:val="single"/>
+          <w:lang w:bidi="he-IL"/>
+        </w:rPr>
+      </w:pPr>
+    </w:p>
+    <w:p>
+      <w:pPr>
+        <w:bidi/>
+        <w:jc w:val="both"/>
+        <w:rPr>
+          <w:rFonts w:cstheme="minorHAnsi"/>
+          <w:b/>
+          <w:bCs/>
+          <w:noProof/>
+          <w:u w:val="single"/>
+          <w:lang w:bidi="he-IL"/>
+        </w:rPr>
+      </w:pPr>
+    </w:p>
+    <w:p>
+      <w:pPr>
+        <w:bidi/>
+        <w:jc w:val="both"/>
+        <w:rPr>
+          <w:rFonts w:cstheme="minorHAnsi"/>
+          <w:b/>
+          <w:bCs/>
+          <w:noProof/>
+          <w:u w:val="single"/>
+          <w:lang w:bidi="he-IL"/>
+        </w:rPr>
+      </w:pPr>
+    </w:p>
+    <w:p>
+      <w:pPr>
+        <w:bidi/>
+        <w:jc w:val="both"/>
+        <w:rPr>
+          <w:rFonts w:cstheme="minorHAnsi"/>
+          <w:b/>
+          <w:bCs/>
+          <w:noProof/>
+          <w:u w:val="single"/>
+          <w:lang w:bidi="he-IL"/>
+        </w:rPr>
+      </w:pPr>
+    </w:p>
+    <w:p>
+      <w:pPr>
+        <w:bidi/>
+        <w:jc w:val="both"/>
+        <w:rPr>
+          <w:rFonts w:cstheme="minorHAnsi"/>
+          <w:b/>
+          <w:bCs/>
+          <w:noProof/>
+          <w:u w:val="single"/>
+          <w:lang w:bidi="he-IL"/>
+        </w:rPr>
+      </w:pPr>
+    </w:p>
+    <w:p>
+      <w:pPr>
+        <w:bidi/>
+        <w:jc w:val="both"/>
+        <w:rPr>
+          <w:rFonts w:cstheme="minorHAnsi"/>
+          <w:b/>
+          <w:bCs/>
+          <w:noProof/>
+          <w:u w:val="single"/>
+          <w:lang w:bidi="he-IL"/>
+        </w:rPr>
+      </w:pPr>
+    </w:p>
+    <w:p>
+      <w:pPr>
+        <w:bidi/>
+        <w:jc w:val="both"/>
+        <w:rPr>
+          <w:rFonts w:cstheme="minorHAnsi"/>
+          <w:b/>
+          <w:bCs/>
+          <w:noProof/>
+          <w:u w:val="single"/>
+          <w:lang w:bidi="he-IL"/>
+        </w:rPr>
+      </w:pPr>
+    </w:p>
+    <w:p>
+      <w:pPr>
+        <w:bidi/>
+        <w:jc w:val="both"/>
+        <w:rPr>
+          <w:rFonts w:cstheme="minorHAnsi"/>
+          <w:b/>
+          <w:bCs/>
+          <w:noProof/>
+          <w:u w:val="single"/>
+          <w:lang w:bidi="he-IL"/>
+        </w:rPr>
+      </w:pPr>
+    </w:p>
+    <w:p>
+      <w:pPr>
+        <w:bidi/>
+        <w:jc w:val="both"/>
+        <w:rPr>
+          <w:lang w:bidi="he-IL"/>
+        </w:rPr>
+      </w:pPr>
+      <w:r>
+        <w:rPr>
+          <w:u w:val="single"/>
+          <w:rtl/>
+          <w:lang w:bidi="he-IL"/>
+        </w:rPr>
+        <w:t>שאלה מס' 2.1</w:t>
+      </w:r>
+      <w:r>
+        <w:rPr>
+          <w:rtl/>
+          <w:lang w:bidi="he-IL"/>
+        </w:rPr>
+        <w:t xml:space="preserve"> העתיקו את הטבלה הבאה ומלאו אותה</w:t>
+      </w:r>
+    </w:p>
+    <w:tbl>
+      <w:tblPr>
+        <w:tblStyle w:val="a5"/>
+        <w:bidiVisual/>
+        <w:tblW w:w="0" w:type="auto"/>
+        <w:tblLook w:val="04A0" w:firstRow="1" w:lastRow="0" w:firstColumn="1" w:lastColumn="0" w:noHBand="0" w:noVBand="1"/>
+      </w:tblPr>
+      <w:tblGrid>
+        <w:gridCol w:w="4315"/>
+        <w:gridCol w:w="4315"/>
+      </w:tblGrid>
+      <w:tr>
+        <w:tc>
+          <w:tcPr>
+            <w:tcW w:w="4315" w:type="dxa"/>
+          </w:tcPr>
+          <w:p>
+            <w:pPr>
+              <w:bidi/>
+              <w:jc w:val="both"/>
+              <w:rPr>
+                <w:rFonts w:cstheme="minorHAnsi"/>
+                <w:rtl/>
+              </w:rPr>
+            </w:pPr>
+            <w:r>
+              <w:t>Accepted by subscribers</w:t>
+            </w:r>
+          </w:p>
+        </w:tc>
+        <w:tc>
+          <w:tcPr>
+            <w:tcW w:w="4315" w:type="dxa"/>
+          </w:tcPr>
+          <w:p>
+            <w:pPr>
+              <w:bidi/>
+              <w:jc w:val="both"/>
+              <w:rPr>
+                <w:rFonts w:cstheme="minorHAnsi"/>
+                <w:rtl/>
+              </w:rPr>
+            </w:pPr>
+            <w:r>
+              <w:t>Published topic</w:t>
+            </w:r>
+          </w:p>
+        </w:tc>
+      </w:tr>
+      <w:tr>
+        <w:tc>
+          <w:tcPr>
+            <w:tcW w:w="4315" w:type="dxa"/>
+          </w:tcPr>
+          <w:p>
+            <w:pPr>
+              <w:bidi/>
+              <w:jc w:val="both"/>
+              <w:rPr>
+                <w:rFonts w:cstheme="minorHAnsi"/>
+                <w:rtl/>
+              </w:rPr>
+            </w:pPr>
+            <w:r>
+              <w:rPr>
+                <w:rFonts w:cstheme="minorHAnsi"/>
+              </w:rPr>
+              <w:t>1,2,3,4</w:t>
+            </w:r>
+          </w:p>
+        </w:tc>
+        <w:tc>
+          <w:tcPr>
+            <w:tcW w:w="4315" w:type="dxa"/>
+          </w:tcPr>
+          <w:p>
+            <w:pPr>
+              <w:bidi/>
+              <w:jc w:val="both"/>
+              <w:rPr>
+                <w:rFonts w:cstheme="minorHAnsi"/>
+                <w:rtl/>
+              </w:rPr>
+            </w:pPr>
+            <w:r>
+              <w:rPr>
+                <w:rFonts w:cstheme="minorHAnsi"/>
+              </w:rPr>
+              <w:t>a</w:t>
+            </w:r>
+          </w:p>
+        </w:tc>
+      </w:tr>
+      <w:tr>
+        <w:tc>
+          <w:tcPr>
+            <w:tcW w:w="4315" w:type="dxa"/>
+          </w:tcPr>
+          <w:p>
+            <w:pPr>
+              <w:bidi/>
+              <w:jc w:val="both"/>
+              <w:rPr>
+                <w:rFonts w:cstheme="minorHAnsi"/>
+                <w:rtl/>
+              </w:rPr>
+            </w:pPr>
+            <w:r>
+              <w:rPr>
+                <w:rFonts w:cstheme="minorHAnsi"/>
+              </w:rPr>
+              <w:t>3,4</w:t>
+            </w:r>
+          </w:p>
+        </w:tc>
+        <w:tc>
+          <w:tcPr>
+            <w:tcW w:w="4315" w:type="dxa"/>
+          </w:tcPr>
+          <w:p>
+            <w:pPr>
+              <w:bidi/>
+              <w:jc w:val="both"/>
+              <w:rPr>
+                <w:rFonts w:cstheme="minorHAnsi"/>
+                <w:rtl/>
+              </w:rPr>
+            </w:pPr>
+            <w:r>
+              <w:rPr>
+                <w:rFonts w:cstheme="minorHAnsi"/>
+              </w:rPr>
+              <w:t>b</w:t>
+            </w:r>
+          </w:p>
+        </w:tc>
+      </w:tr>
+      <w:tr>
+        <w:tc>
+          <w:tcPr>
+            <w:tcW w:w="4315" w:type="dxa"/>
+          </w:tcPr>
+          <w:p>
+            <w:pPr>
+              <w:bidi/>
+              <w:jc w:val="both"/>
+              <w:rPr>
+                <w:rFonts w:cstheme="minorHAnsi"/>
+                <w:rtl/>
+              </w:rPr>
+            </w:pPr>
+            <w:r>
+              <w:rPr>
+                <w:rFonts w:cstheme="minorHAnsi"/>
+              </w:rPr>
+              <w:t>2,3,4</w:t>
+            </w:r>
+          </w:p>
+        </w:tc>
+        <w:tc>
+          <w:tcPr>
+            <w:tcW w:w="4315" w:type="dxa"/>
+          </w:tcPr>
+          <w:p>
+            <w:pPr>
+              <w:bidi/>
+              <w:jc w:val="both"/>
+              <w:rPr>
+                <w:rFonts w:cstheme="minorHAnsi"/>
+                <w:rtl/>
+              </w:rPr>
+            </w:pPr>
+            <w:r>
+              <w:rPr>
+                <w:rFonts w:cstheme="minorHAnsi"/>
+              </w:rPr>
+              <w:t>c</w:t>
+            </w:r>
+          </w:p>
+        </w:tc>
+      </w:tr>
+      <w:tr>
+        <w:tc>
+          <w:tcPr>
+            <w:tcW w:w="4315" w:type="dxa"/>
+          </w:tcPr>
+          <w:p>
+            <w:pPr>
+              <w:bidi/>
+              <w:jc w:val="both"/>
+              <w:rPr>
+                <w:rFonts w:cstheme="minorHAnsi"/>
+                <w:rtl/>
+              </w:rPr>
+            </w:pPr>
+            <w:r>
+              <w:rPr>
+                <w:rFonts w:cstheme="minorHAnsi"/>
+              </w:rPr>
+              <w:t>4</w:t>
+            </w:r>
+          </w:p>
+        </w:tc>
+        <w:tc>
+          <w:tcPr>
+            <w:tcW w:w="4315" w:type="dxa"/>
+          </w:tcPr>
+          <w:p>
+            <w:pPr>
+              <w:bidi/>
+              <w:jc w:val="both"/>
+              <w:rPr>
+                <w:rFonts w:cstheme="minorHAnsi"/>
+                <w:rtl/>
+              </w:rPr>
+            </w:pPr>
+            <w:r>
+              <w:rPr>
+                <w:rFonts w:cstheme="minorHAnsi"/>
+              </w:rPr>
+              <w:t>D</w:t>
+            </w:r>
+          </w:p>
+        </w:tc>
+      </w:tr>
+      <w:tr>
+        <w:tc>
+          <w:tcPr>
+            <w:tcW w:w="4315" w:type="dxa"/>
+          </w:tcPr>
+          <w:p>
+            <w:pPr>
+              <w:bidi/>
+              <w:jc w:val="both"/>
+              <w:rPr>
+                <w:rFonts w:cstheme="minorHAnsi"/>
+                <w:rtl/>
+              </w:rPr>
+            </w:pPr>
+          </w:p>
+        </w:tc>
+        <w:tc>
+          <w:tcPr>
+            <w:tcW w:w="4315" w:type="dxa"/>
+          </w:tcPr>
+          <w:p>
+            <w:pPr>
+              <w:bidi/>
+              <w:jc w:val="both"/>
+              <w:rPr>
+                <w:rFonts w:cstheme="minorHAnsi"/>
+                <w:rtl/>
+              </w:rPr>
+            </w:pPr>
+            <w:r>
+              <w:rPr>
+                <w:rFonts w:cstheme="minorHAnsi"/>
+              </w:rPr>
+              <w:t>e</w:t>
+            </w:r>
+          </w:p>
+        </w:tc>
+      </w:tr>
+    </w:tbl>
+    <w:p>
+      <w:pPr>
+        <w:bidi/>
+        <w:jc w:val="both"/>
+        <w:rPr>
+          <w:rFonts w:cstheme="minorHAnsi"/>
+        </w:rPr>
+      </w:pPr>
+    </w:p>
+    <w:p>
+      <w:pPr>
+        <w:bidi/>
+        <w:jc w:val="both"/>
+      </w:pPr>
+      <w:r>
+        <w:rPr>
+          <w:u w:val="single"/>
+          <w:rtl/>
+          <w:lang w:bidi="he-IL"/>
+        </w:rPr>
+        <w:t xml:space="preserve">שאלה מס' </w:t>
+      </w:r>
+      <w:r>
+        <w:rPr>
+          <w:u w:val="single"/>
+          <w:lang w:bidi="he-IL"/>
+        </w:rPr>
+        <w:t>1.3</w:t>
+      </w:r>
+      <w:r>
+        <w:rPr>
+          <w:rtl/>
+          <w:lang w:bidi="he-IL"/>
+        </w:rPr>
+        <w:t xml:space="preserve"> מהו אובייקט </w:t>
+      </w:r>
+      <w:proofErr w:type="spellStart"/>
+      <w:r>
+        <w:rPr>
+          <w:rtl/>
+          <w:lang w:bidi="he-IL"/>
+        </w:rPr>
+        <w:t>הג'ייסון</w:t>
+      </w:r>
+      <w:proofErr w:type="spellEnd"/>
+      <w:r>
+        <w:rPr>
+          <w:rtl/>
+          <w:lang w:bidi="he-IL"/>
+        </w:rPr>
+        <w:t xml:space="preserve"> שלכם</w:t>
+      </w:r>
+      <w:r>
+        <w:t xml:space="preserve">? </w:t>
+      </w:r>
+    </w:p>
+    <w:p>
+      <w:pPr>
+        <w:bidi/>
+        <w:jc w:val="both"/>
+        <w:rPr>
+          <w:u w:val="single"/>
+          <w:lang w:bidi="he-IL"/>
+        </w:rPr>
+      </w:pPr>
+      <w:r>
+        <w:rPr>
+          <w:noProof/>
+          <w:u w:val="single"/>
+          <w:lang w:bidi="he-IL"/>
+        </w:rPr>
+        <w:drawing>
+          <wp:inline distT="0" distB="0" distL="0" distR="0" wp14:anchorId="0AEA2DB9" wp14:editId="54E8D93D">
+            <wp:extent cx="4105275" cy="1257300"/>
+            <wp:effectExtent l="0" t="0" r="9525" b="0"/>
+            <wp:docPr id="2" name="תמונה 2" descr="C:\Users\Hp\Downloads\jason.png"/>
+            <wp:cNvGraphicFramePr>
+              <a:graphicFrameLocks xmlns:a="http://schemas.openxmlformats.org/drawingml/2006/main" noChangeAspect="1"/>
+            </wp:cNvGraphicFramePr>
+            <a:graphic xmlns:a="http://schemas.openxmlformats.org/drawingml/2006/main">
+              <a:graphicData uri="http://schemas.openxmlformats.org/drawingml/2006/picture">
+                <pic:pic xmlns:pic="http://schemas.openxmlformats.org/drawingml/2006/picture">
+                  <pic:nvPicPr>
+                    <pic:cNvPr id="0" name="Picture 1" descr="C:\Users\Hp\Downloads\jason.png"/>
+                    <pic:cNvPicPr>
+                      <a:picLocks noChangeAspect="1" noChangeArrowheads="1"/>
+                    </pic:cNvPicPr>
+                  </pic:nvPicPr>
+                  <pic:blipFill>
+                    <a:blip r:embed="rId13">
+                      <a:extLst>
+                        <a:ext uri="{28A0092B-C50C-407E-A947-70E740481C1C}">
+                          <a14:useLocalDpi xmlns:a14="http://schemas.microsoft.com/office/drawing/2010/main" val="0"/>
+                        </a:ext>
+                      </a:extLst>
+                    </a:blip>
+                    <a:srcRect/>
+                    <a:stretch>
+                      <a:fillRect/>
+                    </a:stretch>
+                  </pic:blipFill>
+                  <pic:spPr bwMode="auto">
+                    <a:xfrm>
+                      <a:off x="0" y="0"/>
+                      <a:ext cx="4105275" cy="1257300"/>
+                    </a:xfrm>
+                    <a:prstGeom prst="rect">
+                      <a:avLst/>
+                    </a:prstGeom>
+                    <a:noFill/>
+                    <a:ln>
+                      <a:noFill/>
+                    </a:ln>
+                  </pic:spPr>
+                </pic:pic>
+              </a:graphicData>
+            </a:graphic>
+          </wp:inline>
+        </w:drawing>
+      </w:r>
+    </w:p>
+    <w:p>
+      <w:pPr>
+        <w:bidi/>
+        <w:jc w:val="both"/>
+        <w:rPr>
+          <w:u w:val="single"/>
+          <w:lang w:bidi="he-IL"/>
+        </w:rPr>
+      </w:pPr>
+    </w:p>
+    <w:p>
+      <w:pPr>
+        <w:bidi/>
+        <w:jc w:val="both"/>
+        <w:rPr>
+          <w:lang w:bidi="he-IL"/>
+        </w:rPr>
+      </w:pPr>
+      <w:r>
+        <w:rPr>
+          <w:u w:val="single"/>
+          <w:rtl/>
+          <w:lang w:bidi="he-IL"/>
+        </w:rPr>
+        <w:t>שאלה מס' 4.1</w:t>
+      </w:r>
+      <w:r>
+        <w:rPr>
+          <w:rtl/>
+          <w:lang w:bidi="he-IL"/>
+        </w:rPr>
+        <w:t xml:space="preserve"> שימרו הדפסה של התכנית )לא יותר מ-20 שורות( עם 2 ערכי</w:t>
+      </w:r>
+      <w:r>
+        <w:t xml:space="preserve"> mod power </w:t>
+      </w:r>
+      <w:r>
+        <w:rPr>
+          <w:rtl/>
+          <w:lang w:bidi="he-IL"/>
+        </w:rPr>
+        <w:t>שונים</w:t>
+      </w:r>
+      <w:r>
+        <w:rPr>
+          <w:noProof/>
+          <w:u w:val="single"/>
+          <w:lang w:bidi="he-IL"/>
+        </w:rPr>
+        <w:drawing>
+          <wp:inline distT="0" distB="0" distL="0" distR="0" wp14:anchorId="0293F30E" wp14:editId="00E0197C">
+            <wp:extent cx="5474335" cy="2327275"/>
+            <wp:effectExtent l="0" t="0" r="0" b="0"/>
+            <wp:docPr id="6" name="תמונה 6" descr="C:\Users\Hp\Downloads\power_on.png"/>
+            <wp:cNvGraphicFramePr>
+              <a:graphicFrameLocks xmlns:a="http://schemas.openxmlformats.org/drawingml/2006/main" noChangeAspect="1"/>
+            </wp:cNvGraphicFramePr>
+            <a:graphic xmlns:a="http://schemas.openxmlformats.org/drawingml/2006/main">
+              <a:graphicData uri="http://schemas.openxmlformats.org/drawingml/2006/picture">
+                <pic:pic xmlns:pic="http://schemas.openxmlformats.org/drawingml/2006/picture">
+                  <pic:nvPicPr>
+                    <pic:cNvPr id="0" name="Picture 3" descr="C:\Users\Hp\Downloads\power_on.png"/>
+                    <pic:cNvPicPr>
+                      <a:picLocks noChangeAspect="1" noChangeArrowheads="1"/>
+                    </pic:cNvPicPr>
+                  </pic:nvPicPr>
+                  <pic:blipFill>
+                    <a:blip r:embed="rId14" cstate="print">
+                      <a:extLst>
+                        <a:ext uri="{28A0092B-C50C-407E-A947-70E740481C1C}">
+                          <a14:useLocalDpi xmlns:a14="http://schemas.microsoft.com/office/drawing/2010/main" val="0"/>
+                        </a:ext>
+                      </a:extLst>
+                    </a:blip>
+                    <a:srcRect/>
+                    <a:stretch>
+                      <a:fillRect/>
+                    </a:stretch>
+                  </pic:blipFill>
+                  <pic:spPr bwMode="auto">
+                    <a:xfrm>
+                      <a:off x="0" y="0"/>
+                      <a:ext cx="5474335" cy="2327275"/>
+                    </a:xfrm>
+                    <a:prstGeom prst="rect">
+                      <a:avLst/>
+                    </a:prstGeom>
+                    <a:noFill/>
+                    <a:ln>
+                      <a:noFill/>
+                    </a:ln>
+                  </pic:spPr>
+                </pic:pic>
+              </a:graphicData>
+            </a:graphic>
+          </wp:inline>
+        </w:drawing>
+      </w:r>
+    </w:p>
+    <w:p>
+      <w:pPr>
+        <w:bidi/>
+        <w:jc w:val="both"/>
+        <w:rPr>
+          <w:lang w:bidi="he-IL"/>
+        </w:rPr>
+      </w:pPr>
+    </w:p>
+    <w:p>
+      <w:pPr>
+        <w:bidi/>
+        <w:jc w:val="both"/>
+        <w:rPr>
+          <w:lang w:bidi="he-IL"/>
+        </w:rPr>
+      </w:pPr>
+    </w:p>
+    <w:p>
+      <w:pPr>
+        <w:bidi/>
+        <w:jc w:val="both"/>
+        <w:rPr>
+          <w:lang w:bidi="he-IL"/>
+        </w:rPr>
+      </w:pPr>
+    </w:p>
+    <w:p>
+      <w:pPr>
+        <w:bidi/>
+        <w:jc w:val="both"/>
+        <w:rPr>
+          <w:lang w:bidi="he-IL"/>
+        </w:rPr>
+      </w:pPr>
+    </w:p>
+    <w:p>
+      <w:pPr>
+        <w:bidi/>
+        <w:jc w:val="both"/>
+        <w:rPr>
+          <w:lang w:bidi="he-IL"/>
+        </w:rPr>
+      </w:pPr>
+    </w:p>
+    <w:p>
+      <w:pPr>
+        <w:bidi/>
+        <w:jc w:val="both"/>
+        <w:rPr>
+          <w:lang w:bidi="he-IL"/>
+        </w:rPr>
+      </w:pPr>
+    </w:p>
+    <w:p>
+      <w:pPr>
+        <w:bidi/>
+        <w:jc w:val="both"/>
+        <w:rPr>
+          <w:lang w:bidi="he-IL"/>
+        </w:rPr>
+      </w:pPr>
+    </w:p>
+    <w:p>
+      <w:pPr>
+        <w:bidi/>
+        <w:jc w:val="both"/>
+        <w:rPr>
+          <w:lang w:bidi="he-IL"/>
+        </w:rPr>
+      </w:pPr>
+    </w:p>
+    <w:p>
+      <w:pPr>
+        <w:bidi/>
+        <w:jc w:val="both"/>
+        <w:rPr>
+          <w:lang w:bidi="he-IL"/>
+        </w:rPr>
+      </w:pPr>
+    </w:p>
+    <w:p>
+      <w:pPr>
+        <w:bidi/>
+        <w:jc w:val="both"/>
+      </w:pPr>
+      <w:r>
+        <w:rPr>
+          <w:u w:val="single"/>
+          <w:rtl/>
+          <w:lang w:bidi="he-IL"/>
+        </w:rPr>
+        <w:t>שאלה מס' 1.2</w:t>
+      </w:r>
+      <w:r>
+        <w:rPr>
+          <w:rtl/>
+          <w:lang w:bidi="he-IL"/>
+        </w:rPr>
+        <w:t xml:space="preserve"> תכננו אובייקט ג'ייסון עבור החיישנים, והציגו דוגמא אחת של האובייקט הזה. האובייקט צריך לכלול גם זמן</w:t>
+      </w:r>
+      <w:r>
+        <w:rPr>
+          <w:rtl/>
+        </w:rPr>
+        <w:t xml:space="preserve"> </w:t>
+      </w:r>
+      <w:r>
+        <w:rPr>
+          <w:rtl/>
+          <w:lang w:bidi="he-IL"/>
+        </w:rPr>
+        <w:t>ומזהה מכשיר, לטובת תיעוד במסדי נתונים</w:t>
+      </w:r>
+      <w:r>
+        <w:t xml:space="preserve">. </w:t>
+      </w:r>
+    </w:p>
+    <w:p>
+      <w:pPr>
+        <w:bidi/>
+        <w:jc w:val="both"/>
+      </w:pPr>
+    </w:p>
+    <w:p>
+      <w:pPr>
+        <w:bidi/>
+        <w:jc w:val="both"/>
+      </w:pPr>
+      <w:r>
+        <w:rPr>
+          <w:noProof/>
+          <w:lang w:bidi="he-IL"/>
+        </w:rPr>
+        <w:drawing>
+          <wp:inline distT="0" distB="0" distL="0" distR="0" wp14:anchorId="593494F0" wp14:editId="5142AEE0">
+            <wp:extent cx="5486400" cy="748030"/>
+            <wp:effectExtent l="0" t="0" r="0" b="0"/>
+            <wp:docPr id="13" name="תמונה 13" descr="C:\Users\Hp\Downloads\new device.png"/>
+            <wp:cNvGraphicFramePr>
+              <a:graphicFrameLocks xmlns:a="http://schemas.openxmlformats.org/drawingml/2006/main" noChangeAspect="1"/>
+            </wp:cNvGraphicFramePr>
+            <a:graphic xmlns:a="http://schemas.openxmlformats.org/drawingml/2006/main">
+              <a:graphicData uri="http://schemas.openxmlformats.org/drawingml/2006/picture">
+                <pic:pic xmlns:pic="http://schemas.openxmlformats.org/drawingml/2006/picture">
+                  <pic:nvPicPr>
+                    <pic:cNvPr id="0" name="Picture 4" descr="C:\Users\Hp\Downloads\new device.png"/>
+                    <pic:cNvPicPr>
+                      <a:picLocks noChangeAspect="1" noChangeArrowheads="1"/>
+                    </pic:cNvPicPr>
+                  </pic:nvPicPr>
+                  <pic:blipFill>
+                    <a:blip r:embed="rId15">
+                      <a:extLst>
+                        <a:ext uri="{28A0092B-C50C-407E-A947-70E740481C1C}">
+                          <a14:useLocalDpi xmlns:a14="http://schemas.microsoft.com/office/drawing/2010/main" val="0"/>
+                        </a:ext>
+                      </a:extLst>
+                    </a:blip>
+                    <a:srcRect/>
+                    <a:stretch>
+                      <a:fillRect/>
+                    </a:stretch>
+                  </pic:blipFill>
+                  <pic:spPr bwMode="auto">
+                    <a:xfrm>
+                      <a:off x="0" y="0"/>
+                      <a:ext cx="5486400" cy="748030"/>
+                    </a:xfrm>
+                    <a:prstGeom prst="rect">
+                      <a:avLst/>
+                    </a:prstGeom>
+                    <a:noFill/>
+                    <a:ln>
+                      <a:noFill/>
+                    </a:ln>
+                  </pic:spPr>
+                </pic:pic>
+              </a:graphicData>
+            </a:graphic>
+          </wp:inline>
+        </w:drawing>
+      </w:r>
+    </w:p>
+    <w:p>
+      <w:pPr>
+        <w:bidi/>
+        <w:jc w:val="both"/>
+      </w:pPr>
+    </w:p>
+    <w:p>
+      <w:pPr>
+        <w:bidi/>
+        <w:jc w:val="both"/>
+        <w:rPr>
+          <w:lang w:bidi="he-IL"/>
+        </w:rPr>
+      </w:pPr>
+      <w:r>
+        <w:rPr>
+          <w:u w:val="single"/>
+          <w:rtl/>
+          <w:lang w:bidi="he-IL"/>
+        </w:rPr>
+        <w:t>שאלה מס' 2.2</w:t>
+      </w:r>
+      <w:r>
+        <w:rPr>
+          <w:rtl/>
+          <w:lang w:bidi="he-IL"/>
+        </w:rPr>
+        <w:t xml:space="preserve"> תכננו מבנה של טופיק, אשר יתאים גם למקרה כללי יותר של מספר בקרים</w:t>
+      </w:r>
+    </w:p>
+    <w:p>
+      <w:pPr>
+        <w:bidi/>
+        <w:jc w:val="both"/>
+        <w:rPr>
+          <w:b/>
+          <w:bCs/>
+          <w:color w:val="4472C4" w:themeColor="accent1"/>
+          <w:u w:val="single"/>
+          <w:lang w:bidi="he-IL"/>
+        </w:rPr>
+      </w:pPr>
+      <w:proofErr w:type="spellStart"/>
+      <w:r>
+        <w:rPr>
+          <w:b/>
+          <w:bCs/>
+          <w:color w:val="4472C4" w:themeColor="accent1"/>
+          <w:u w:val="single"/>
+          <w:lang w:bidi="he-IL"/>
+        </w:rPr>
+        <w:t>Sdk</w:t>
+      </w:r>
+      <w:proofErr w:type="spellEnd"/>
+      <w:r>
+        <w:rPr>
+          <w:b/>
+          <w:bCs/>
+          <w:color w:val="4472C4" w:themeColor="accent1"/>
+          <w:u w:val="single"/>
+          <w:lang w:bidi="he-IL"/>
+        </w:rPr>
+        <w:t>/test/sensor</w:t>
+      </w:r>
+    </w:p>
+    <w:p>
+      <w:pPr>
+        <w:bidi/>
+        <w:jc w:val="both"/>
+        <w:rPr>
+          <w:u w:val="single"/>
+          <w:lang w:bidi="he-IL"/>
+        </w:rPr>
+      </w:pPr>
+    </w:p>
+    <w:p>
+      <w:pPr>
+        <w:bidi/>
+        <w:jc w:val="both"/>
+        <w:rPr>
+          <w:u w:val="single"/>
+          <w:lang w:bidi="he-IL"/>
+        </w:rPr>
+      </w:pPr>
+    </w:p>
+    <w:p>
+      <w:pPr>
+        <w:bidi/>
+        <w:jc w:val="both"/>
+        <w:rPr>
+          <w:u w:val="single"/>
+          <w:lang w:bidi="he-IL"/>
+        </w:rPr>
+      </w:pPr>
+      <w:r>
+        <w:rPr>
+          <w:u w:val="single"/>
+          <w:rtl/>
+          <w:lang w:bidi="he-IL"/>
+        </w:rPr>
+        <w:t xml:space="preserve">שאלה מס' </w:t>
+      </w:r>
+      <w:r>
+        <w:rPr>
+          <w:rFonts w:hint="cs"/>
+          <w:u w:val="single"/>
+          <w:rtl/>
+          <w:lang w:bidi="he-IL"/>
+        </w:rPr>
+        <w:t>2.3</w:t>
+      </w:r>
+    </w:p>
+    <w:p>
+      <w:pPr>
+        <w:bidi/>
+        <w:jc w:val="both"/>
+        <w:rPr>
+          <w:u w:val="single"/>
+          <w:rtl/>
+          <w:lang w:bidi="he-IL"/>
+        </w:rPr>
+      </w:pPr>
+      <w:r>
+        <w:rPr>
+          <w:rFonts w:hint="cs"/>
+          <w:u w:val="single"/>
+          <w:rtl/>
+          <w:lang w:bidi="he-IL"/>
+        </w:rPr>
+        <w:t xml:space="preserve">הצלחנו לפרסם </w:t>
+      </w:r>
+      <w:proofErr w:type="spellStart"/>
+      <w:r>
+        <w:rPr>
+          <w:rFonts w:hint="cs"/>
+          <w:u w:val="single"/>
+          <w:rtl/>
+          <w:lang w:bidi="he-IL"/>
+        </w:rPr>
+        <w:t>לטופיק</w:t>
+      </w:r>
+      <w:proofErr w:type="spellEnd"/>
+      <w:r>
+        <w:rPr>
+          <w:rFonts w:hint="cs"/>
+          <w:u w:val="single"/>
+          <w:rtl/>
+          <w:lang w:bidi="he-IL"/>
+        </w:rPr>
+        <w:t xml:space="preserve"> את אובייקט </w:t>
+      </w:r>
+      <w:proofErr w:type="spellStart"/>
+      <w:r>
+        <w:rPr>
+          <w:rFonts w:hint="cs"/>
+          <w:u w:val="single"/>
+          <w:rtl/>
+          <w:lang w:bidi="he-IL"/>
+        </w:rPr>
+        <w:t>הגיסון</w:t>
+      </w:r>
+      <w:proofErr w:type="spellEnd"/>
+      <w:r>
+        <w:rPr>
+          <w:rFonts w:hint="cs"/>
+          <w:u w:val="single"/>
+          <w:rtl/>
+          <w:lang w:bidi="he-IL"/>
+        </w:rPr>
+        <w:t xml:space="preserve"> שבחרנו, קיבלנו ב-</w:t>
+      </w:r>
+      <w:r>
+        <w:rPr>
+          <w:u w:val="single"/>
+          <w:lang w:bidi="ar-AE"/>
+        </w:rPr>
+        <w:t xml:space="preserve">test </w:t>
+      </w:r>
+      <w:r>
+        <w:rPr>
+          <w:rFonts w:hint="cs"/>
+          <w:u w:val="single"/>
+          <w:rtl/>
+          <w:lang w:bidi="he-IL"/>
+        </w:rPr>
+        <w:t xml:space="preserve"> את האובייקט</w:t>
+      </w:r>
+    </w:p>
+    <w:p>
+      <w:pPr>
+        <w:bidi/>
+        <w:jc w:val="both"/>
+        <w:rPr>
+          <w:u w:val="single"/>
+          <w:rtl/>
+          <w:lang w:bidi="he-IL"/>
+        </w:rPr>
+      </w:pPr>
+    </w:p>
+    <w:p>
+      <w:pPr>
+        <w:bidi/>
+        <w:jc w:val="both"/>
+        <w:rPr>
+          <w:u w:val="single"/>
+          <w:lang w:bidi="he-IL"/>
+        </w:rPr>
+      </w:pPr>
+      <w:r>
+        <w:rPr>
+          <w:noProof/>
+          <w:u w:val="single"/>
+          <w:lang w:bidi="he-IL"/>
+        </w:rPr>
+        <w:drawing>
+          <wp:inline distT="0" distB="0" distL="0" distR="0" wp14:anchorId="47059E07" wp14:editId="3D8C4530">
+            <wp:extent cx="5474335" cy="3099435"/>
+            <wp:effectExtent l="0" t="0" r="0" b="5715"/>
+            <wp:docPr id="14" name="תמונה 14" descr="C:\Users\Hp\Downloads\temp_sensonr.png"/>
+            <wp:cNvGraphicFramePr>
+              <a:graphicFrameLocks xmlns:a="http://schemas.openxmlformats.org/drawingml/2006/main" noChangeAspect="1"/>
+            </wp:cNvGraphicFramePr>
+            <a:graphic xmlns:a="http://schemas.openxmlformats.org/drawingml/2006/main">
+              <a:graphicData uri="http://schemas.openxmlformats.org/drawingml/2006/picture">
+                <pic:pic xmlns:pic="http://schemas.openxmlformats.org/drawingml/2006/picture">
+                  <pic:nvPicPr>
+                    <pic:cNvPr id="0" name="Picture 5" descr="C:\Users\Hp\Downloads\temp_sensonr.png"/>
+                    <pic:cNvPicPr>
+                      <a:picLocks noChangeAspect="1" noChangeArrowheads="1"/>
+                    </pic:cNvPicPr>
+                  </pic:nvPicPr>
+                  <pic:blipFill>
+                    <a:blip r:embed="rId16" cstate="print">
+                      <a:extLst>
+                        <a:ext uri="{28A0092B-C50C-407E-A947-70E740481C1C}">
+                          <a14:useLocalDpi xmlns:a14="http://schemas.microsoft.com/office/drawing/2010/main" val="0"/>
+                        </a:ext>
+                      </a:extLst>
+                    </a:blip>
+                    <a:srcRect/>
+                    <a:stretch>
+                      <a:fillRect/>
+                    </a:stretch>
+                  </pic:blipFill>
+                  <pic:spPr bwMode="auto">
+                    <a:xfrm>
+                      <a:off x="0" y="0"/>
+                      <a:ext cx="5474335" cy="3099435"/>
+                    </a:xfrm>
+                    <a:prstGeom prst="rect">
+                      <a:avLst/>
+                    </a:prstGeom>
+                    <a:noFill/>
+                    <a:ln>
+                      <a:noFill/>
+                    </a:ln>
+                  </pic:spPr>
+                </pic:pic>
+              </a:graphicData>
+            </a:graphic>
+          </wp:inline>
+        </w:drawing>
+      </w:r>
+    </w:p>
+    <w:p>
+      <w:pPr>
+        <w:bidi/>
+        <w:jc w:val="both"/>
+        <w:rPr>
+          <w:u w:val="single"/>
+          <w:lang w:bidi="he-IL"/>
+        </w:rPr>
+      </w:pPr>
+    </w:p>
+    <w:p>
+      <w:pPr>
+        <w:bidi/>
+        <w:jc w:val="both"/>
+        <w:rPr>
+          <w:u w:val="single"/>
+          <w:lang w:bidi="he-IL"/>
+        </w:rPr>
+      </w:pPr>
+    </w:p>
+    <w:p>
+      <w:pPr>
+        <w:bidi/>
+        <w:jc w:val="both"/>
+        <w:rPr>
+          <w:u w:val="single"/>
+          <w:lang w:bidi="he-IL"/>
+        </w:rPr>
+      </w:pPr>
+    </w:p>
+    <w:p>
+      <w:pPr>
+        <w:bidi/>
+        <w:jc w:val="both"/>
+        <w:rPr>
+          <w:u w:val="single"/>
+          <w:lang w:bidi="he-IL"/>
+        </w:rPr>
+      </w:pPr>
+    </w:p>
+    <w:p>
+      <w:pPr>
+        <w:bidi/>
+        <w:jc w:val="both"/>
+        <w:rPr>
+          <w:u w:val="single"/>
+          <w:lang w:bidi="he-IL"/>
+        </w:rPr>
+      </w:pPr>
+    </w:p>
+    <w:p>
+      <w:pPr>
+        <w:bidi/>
+        <w:jc w:val="both"/>
+        <w:rPr>
+          <w:u w:val="single"/>
+          <w:lang w:bidi="he-IL"/>
+        </w:rPr>
+      </w:pPr>
+    </w:p>
+    <w:p>
+      <w:pPr>
+        <w:bidi/>
+        <w:jc w:val="both"/>
+        <w:rPr>
+          <w:u w:val="single"/>
+          <w:lang w:bidi="he-IL"/>
+        </w:rPr>
+      </w:pPr>
+    </w:p>
+    <w:p>
+      <w:pPr>
+        <w:bidi/>
+        <w:jc w:val="both"/>
+        <w:rPr>
+          <w:lang w:bidi="he-IL"/>
+        </w:rPr>
+      </w:pPr>
+      <w:r>
+        <w:rPr>
+          <w:b/>
+          <w:bCs/>
+          <w:u w:val="single"/>
+          <w:rtl/>
+          <w:lang w:bidi="he-IL"/>
+        </w:rPr>
+        <w:t>שאלה מס' 1.5</w:t>
+      </w:r>
+      <w:r>
+        <w:rPr>
+          <w:rtl/>
+          <w:lang w:bidi="he-IL"/>
+        </w:rPr>
+        <w:t xml:space="preserve"> הדביקו את הלוג לדו"ח, עם החלק שמדפיס את המידע של החיישנים</w:t>
+      </w:r>
+    </w:p>
+    <w:p>
+      <w:pPr>
+        <w:bidi/>
+        <w:jc w:val="both"/>
+        <w:rPr>
+          <w:lang w:bidi="he-IL"/>
+        </w:rPr>
+      </w:pPr>
+      <w:r>
+        <w:rPr>
+          <w:noProof/>
+          <w:lang w:bidi="he-IL"/>
+        </w:rPr>
+        <w:drawing>
+          <wp:inline distT="0" distB="0" distL="0" distR="0" wp14:anchorId="21EAB7FC" wp14:editId="44A107E7">
+            <wp:extent cx="5486400" cy="2244725"/>
+            <wp:effectExtent l="0" t="0" r="0" b="3175"/>
+            <wp:docPr id="16" name="תמונה 16" descr="C:\Users\Hp\Downloads\lambda.png"/>
+            <wp:cNvGraphicFramePr>
+              <a:graphicFrameLocks xmlns:a="http://schemas.openxmlformats.org/drawingml/2006/main" noChangeAspect="1"/>
+            </wp:cNvGraphicFramePr>
+            <a:graphic xmlns:a="http://schemas.openxmlformats.org/drawingml/2006/main">
+              <a:graphicData uri="http://schemas.openxmlformats.org/drawingml/2006/picture">
+                <pic:pic xmlns:pic="http://schemas.openxmlformats.org/drawingml/2006/picture">
+                  <pic:nvPicPr>
+                    <pic:cNvPr id="0" name="Picture 7" descr="C:\Users\Hp\Downloads\lambda.png"/>
+                    <pic:cNvPicPr>
+                      <a:picLocks noChangeAspect="1" noChangeArrowheads="1"/>
+                    </pic:cNvPicPr>
+                  </pic:nvPicPr>
+                  <pic:blipFill>
+                    <a:blip r:embed="rId17" cstate="print">
+                      <a:extLst>
+                        <a:ext uri="{28A0092B-C50C-407E-A947-70E740481C1C}">
+                          <a14:useLocalDpi xmlns:a14="http://schemas.microsoft.com/office/drawing/2010/main" val="0"/>
+                        </a:ext>
+                      </a:extLst>
+                    </a:blip>
+                    <a:srcRect/>
+                    <a:stretch>
+                      <a:fillRect/>
+                    </a:stretch>
+                  </pic:blipFill>
+                  <pic:spPr bwMode="auto">
+                    <a:xfrm>
+                      <a:off x="0" y="0"/>
+                      <a:ext cx="5486400" cy="2244725"/>
+                    </a:xfrm>
+                    <a:prstGeom prst="rect">
+                      <a:avLst/>
+                    </a:prstGeom>
+                    <a:noFill/>
+                    <a:ln>
+                      <a:noFill/>
+                    </a:ln>
+                  </pic:spPr>
+                </pic:pic>
+              </a:graphicData>
+            </a:graphic>
+          </wp:inline>
+        </w:drawing>
+      </w:r>
+    </w:p>
+    <w:p>
+      <w:pPr>
+        <w:bidi/>
+        <w:jc w:val="both"/>
+      </w:pPr>
+    </w:p>
+    <w:p>
+      <w:pPr>
+        <w:bidi/>
+        <w:jc w:val="both"/>
+        <w:rPr>
+          <w:lang w:bidi="he-IL"/>
+        </w:rPr>
+      </w:pPr>
+      <w:r>
+        <w:rPr>
+          <w:b/>
+          <w:bCs/>
+          <w:u w:val="single"/>
+          <w:rtl/>
+          <w:lang w:bidi="he-IL"/>
+        </w:rPr>
+        <w:t>שאלה מס' 2.5</w:t>
+      </w:r>
+      <w:r>
+        <w:rPr>
+          <w:rtl/>
+          <w:lang w:bidi="he-IL"/>
+        </w:rPr>
+        <w:t xml:space="preserve"> הדביקו את </w:t>
+      </w:r>
+      <w:proofErr w:type="spellStart"/>
+      <w:r>
+        <w:rPr>
+          <w:rtl/>
+          <w:lang w:bidi="he-IL"/>
+        </w:rPr>
+        <w:t>פונ</w:t>
+      </w:r>
+      <w:proofErr w:type="spellEnd"/>
+      <w:r>
+        <w:rPr>
+          <w:rtl/>
+          <w:lang w:bidi="he-IL"/>
+        </w:rPr>
+        <w:t>' הלמדה שלכם לדוח</w:t>
+      </w:r>
+    </w:p>
+    <w:p>
+      <w:pPr>
+        <w:bidi/>
+        <w:jc w:val="both"/>
+        <w:rPr>
+          <w:lang w:bidi="he-IL"/>
+        </w:rPr>
+      </w:pPr>
+      <w:r>
+        <w:rPr>
+          <w:noProof/>
+        </w:rPr>
+        <w:drawing>
+          <wp:inline distT="0" distB="0" distL="0" distR="0" wp14:anchorId="21033B36" wp14:editId="14033B4B">
+            <wp:extent cx="5486400" cy="2256155"/>
+            <wp:effectExtent l="0" t="0" r="0" b="0"/>
+            <wp:docPr id="15" name="תמונה 15" descr="C:\Users\Hp\Downloads\log.png"/>
+            <wp:cNvGraphicFramePr>
+              <a:graphicFrameLocks xmlns:a="http://schemas.openxmlformats.org/drawingml/2006/main" noChangeAspect="1"/>
+            </wp:cNvGraphicFramePr>
+            <a:graphic xmlns:a="http://schemas.openxmlformats.org/drawingml/2006/main">
+              <a:graphicData uri="http://schemas.openxmlformats.org/drawingml/2006/picture">
+                <pic:pic xmlns:pic="http://schemas.openxmlformats.org/drawingml/2006/picture">
+                  <pic:nvPicPr>
+                    <pic:cNvPr id="0" name="Picture 6" descr="C:\Users\Hp\Downloads\log.png"/>
+                    <pic:cNvPicPr>
+                      <a:picLocks noChangeAspect="1" noChangeArrowheads="1"/>
+                    </pic:cNvPicPr>
+                  </pic:nvPicPr>
+                  <pic:blipFill>
+                    <a:blip r:embed="rId18" cstate="print">
+                      <a:extLst>
+                        <a:ext uri="{28A0092B-C50C-407E-A947-70E740481C1C}">
+                          <a14:useLocalDpi xmlns:a14="http://schemas.microsoft.com/office/drawing/2010/main" val="0"/>
+                        </a:ext>
+                      </a:extLst>
+                    </a:blip>
+                    <a:srcRect/>
+                    <a:stretch>
+                      <a:fillRect/>
+                    </a:stretch>
+                  </pic:blipFill>
+                  <pic:spPr bwMode="auto">
+                    <a:xfrm>
+                      <a:off x="0" y="0"/>
+                      <a:ext cx="5486400" cy="2256155"/>
+                    </a:xfrm>
+                    <a:prstGeom prst="rect">
+                      <a:avLst/>
+                    </a:prstGeom>
+                    <a:noFill/>
+                    <a:ln>
+                      <a:noFill/>
+                    </a:ln>
+                  </pic:spPr>
+                </pic:pic>
+              </a:graphicData>
+            </a:graphic>
+          </wp:inline>
+        </w:drawing>
+      </w:r>
+    </w:p>
+    <w:p>
+      <w:pPr>
+        <w:bidi/>
+        <w:jc w:val="both"/>
+        <w:rPr>
+          <w:lang w:bidi="he-IL"/>
+        </w:rPr>
+      </w:pPr>
+    </w:p>
+    <w:p>
+      <w:pPr>
+        <w:bidi/>
+        <w:jc w:val="both"/>
+        <w:rPr>
+          <w:lang w:bidi="he-IL"/>
+        </w:rPr>
+      </w:pPr>
+      <w:r>
+        <w:rPr>
+          <w:b/>
+          <w:bCs/>
+          <w:u w:val="single"/>
+          <w:rtl/>
+          <w:lang w:bidi="he-IL"/>
+        </w:rPr>
+        <w:t>שאלה מס' 3.5</w:t>
+      </w:r>
+      <w:r>
+        <w:rPr>
+          <w:rtl/>
+          <w:lang w:bidi="he-IL"/>
+        </w:rPr>
+        <w:t xml:space="preserve"> הדביקו את הלוג לדו"ח עם ההדפסה הרלוונטית</w:t>
+      </w:r>
+    </w:p>
+    <w:p>
+      <w:pPr>
+        <w:bidi/>
+        <w:jc w:val="both"/>
+        <w:rPr>
+          <w:lang w:bidi="he-IL"/>
+        </w:rPr>
+      </w:pPr>
+    </w:p>
+    <w:p>
+      <w:pPr>
+        <w:bidi/>
+        <w:jc w:val="both"/>
+        <w:rPr>
+          <w:noProof/>
+          <w:lang w:bidi="he-IL"/>
+        </w:rPr>
+      </w:pPr>
+      <w:r>
+        <w:t>.</w:t>
+      </w:r>
+      <w:r>
+        <w:rPr>
+          <w:noProof/>
+          <w:lang w:bidi="he-IL"/>
+        </w:rPr>
+        <w:t xml:space="preserve"> </w:t>
+      </w:r>
+      <w:r>
+        <w:rPr>
+          <w:noProof/>
+          <w:lang w:bidi="he-IL"/>
+        </w:rPr>
+        <w:drawing>
+          <wp:inline distT="0" distB="0" distL="0" distR="0" wp14:anchorId="10E8E209" wp14:editId="51343B0D">
+            <wp:extent cx="5426710" cy="1531620"/>
+            <wp:effectExtent l="0" t="0" r="2540" b="0"/>
+            <wp:docPr id="17" name="תמונה 17" descr="C:\Users\Hp\Downloads\log2.png"/>
+            <wp:cNvGraphicFramePr>
+              <a:graphicFrameLocks xmlns:a="http://schemas.openxmlformats.org/drawingml/2006/main" noChangeAspect="1"/>
+            </wp:cNvGraphicFramePr>
+            <a:graphic xmlns:a="http://schemas.openxmlformats.org/drawingml/2006/main">
+              <a:graphicData uri="http://schemas.openxmlformats.org/drawingml/2006/picture">
+                <pic:pic xmlns:pic="http://schemas.openxmlformats.org/drawingml/2006/picture">
+                  <pic:nvPicPr>
+                    <pic:cNvPr id="0" name="Picture 8" descr="C:\Users\Hp\Downloads\log2.png"/>
+                    <pic:cNvPicPr>
+                      <a:picLocks noChangeAspect="1" noChangeArrowheads="1"/>
+                    </pic:cNvPicPr>
+                  </pic:nvPicPr>
+                  <pic:blipFill>
+                    <a:blip r:embed="rId19">
+                      <a:extLst>
+                        <a:ext uri="{28A0092B-C50C-407E-A947-70E740481C1C}">
+                          <a14:useLocalDpi xmlns:a14="http://schemas.microsoft.com/office/drawing/2010/main" val="0"/>
+                        </a:ext>
+                      </a:extLst>
+                    </a:blip>
+                    <a:srcRect/>
+                    <a:stretch>
+                      <a:fillRect/>
+                    </a:stretch>
+                  </pic:blipFill>
+                  <pic:spPr bwMode="auto">
+                    <a:xfrm>
+                      <a:off x="0" y="0"/>
+                      <a:ext cx="5426710" cy="1531620"/>
+                    </a:xfrm>
+                    <a:prstGeom prst="rect">
+                      <a:avLst/>
+                    </a:prstGeom>
+                    <a:noFill/>
+                    <a:ln>
+                      <a:noFill/>
+                    </a:ln>
+                  </pic:spPr>
+                </pic:pic>
+              </a:graphicData>
+            </a:graphic>
+          </wp:inline>
+        </w:drawing>
+      </w:r>
+    </w:p>
+    <w:p>
+      <w:pPr>
+        <w:bidi/>
+        <w:jc w:val="both"/>
+        <w:rPr>
+          <w:noProof/>
+          <w:lang w:bidi="he-IL"/>
+        </w:rPr>
+      </w:pPr>
+    </w:p>
+    <w:p>
+      <w:pPr>
+        <w:bidi/>
+        <w:jc w:val="both"/>
+        <w:rPr>
+          <w:rtl/>
+        </w:rPr>
+      </w:pPr>
+      <w:r>
+        <w:rPr>
+          <w:b/>
+          <w:bCs/>
+          <w:u w:val="single"/>
+          <w:rtl/>
+          <w:lang w:bidi="he-IL"/>
+        </w:rPr>
+        <w:t>שאלה מס' 1.6</w:t>
+      </w:r>
+      <w:r>
+        <w:rPr>
+          <w:rtl/>
+          <w:lang w:bidi="he-IL"/>
+        </w:rPr>
+        <w:t xml:space="preserve"> הדביקו את הקוד שלכם</w:t>
+      </w:r>
+      <w:r>
+        <w:rPr>
+          <w:rtl/>
+        </w:rPr>
+        <w:t xml:space="preserve"> </w:t>
+      </w:r>
+    </w:p>
+    <w:p>
+      <w:pPr>
+        <w:bidi/>
+        <w:jc w:val="both"/>
+        <w:rPr>
+          <w:b/>
+          <w:bCs/>
+          <w:u w:val="single"/>
+          <w:lang w:bidi="he-IL"/>
+        </w:rPr>
+      </w:pPr>
+      <w:r>
+        <w:rPr>
+          <w:b/>
+          <w:bCs/>
+          <w:noProof/>
+          <w:u w:val="single"/>
+          <w:lang w:bidi="he-IL"/>
+        </w:rPr>
+        <w:drawing>
+          <wp:inline distT="0" distB="0" distL="0" distR="0" wp14:anchorId="762D214F" wp14:editId="3C63DA32">
+            <wp:extent cx="5486400" cy="2256155"/>
+            <wp:effectExtent l="0" t="0" r="0" b="0"/>
+            <wp:docPr id="20" name="תמונה 20" descr="C:\Users\Hp\Downloads\new_lambda_fucntion.png"/>
+            <wp:cNvGraphicFramePr>
+              <a:graphicFrameLocks xmlns:a="http://schemas.openxmlformats.org/drawingml/2006/main" noChangeAspect="1"/>
+            </wp:cNvGraphicFramePr>
+            <a:graphic xmlns:a="http://schemas.openxmlformats.org/drawingml/2006/main">
+              <a:graphicData uri="http://schemas.openxmlformats.org/drawingml/2006/picture">
+                <pic:pic xmlns:pic="http://schemas.openxmlformats.org/drawingml/2006/picture">
+                  <pic:nvPicPr>
+                    <pic:cNvPr id="0" name="Picture 10" descr="C:\Users\Hp\Downloads\new_lambda_fucntion.png"/>
+                    <pic:cNvPicPr>
+                      <a:picLocks noChangeAspect="1" noChangeArrowheads="1"/>
+                    </pic:cNvPicPr>
+                  </pic:nvPicPr>
+                  <pic:blipFill>
+                    <a:blip r:embed="rId20" cstate="print">
+                      <a:extLst>
+                        <a:ext uri="{28A0092B-C50C-407E-A947-70E740481C1C}">
+                          <a14:useLocalDpi xmlns:a14="http://schemas.microsoft.com/office/drawing/2010/main" val="0"/>
+                        </a:ext>
+                      </a:extLst>
+                    </a:blip>
+                    <a:srcRect/>
+                    <a:stretch>
+                      <a:fillRect/>
+                    </a:stretch>
+                  </pic:blipFill>
+                  <pic:spPr bwMode="auto">
+                    <a:xfrm>
+                      <a:off x="0" y="0"/>
+                      <a:ext cx="5486400" cy="2256155"/>
+                    </a:xfrm>
+                    <a:prstGeom prst="rect">
+                      <a:avLst/>
+                    </a:prstGeom>
+                    <a:noFill/>
+                    <a:ln>
+                      <a:noFill/>
+                    </a:ln>
+                  </pic:spPr>
+                </pic:pic>
+              </a:graphicData>
+            </a:graphic>
+          </wp:inline>
+        </w:drawing>
+      </w:r>
+      <w:bookmarkStart w:id="0" w:name="_GoBack"/>
+      <w:bookmarkEnd w:id="0"/>
+    </w:p>
+    <w:p>
+      <w:pPr>
+        <w:bidi/>
+        <w:jc w:val="both"/>
+        <w:rPr>
+          <w:rtl/>
+        </w:rPr>
+      </w:pPr>
+      <w:r>
+        <w:rPr>
+          <w:b/>
+          <w:bCs/>
+          <w:u w:val="single"/>
+          <w:rtl/>
+          <w:lang w:bidi="he-IL"/>
+        </w:rPr>
+        <w:t>שאלה מס' 2.6</w:t>
+      </w:r>
+      <w:r>
+        <w:rPr>
+          <w:rtl/>
+          <w:lang w:bidi="he-IL"/>
+        </w:rPr>
+        <w:t xml:space="preserve"> הדביקו את האימייל שקיבלתם</w:t>
+      </w:r>
+      <w:r>
+        <w:t>.</w:t>
+      </w:r>
+    </w:p>
+    <w:p>
+      <w:pPr>
+        <w:bidi/>
+        <w:jc w:val="both"/>
+      </w:pPr>
+      <w:r>
+        <w:rPr>
+          <w:noProof/>
+        </w:rPr>
+        <w:drawing>
+          <wp:inline distT="0" distB="0" distL="0" distR="0" wp14:anchorId="5DB68BCD" wp14:editId="3F1E16EF">
+            <wp:extent cx="5486400" cy="1983105"/>
+            <wp:effectExtent l="0" t="0" r="0" b="0"/>
+            <wp:docPr id="19" name="תמונה 19" descr="C:\Users\Hp\Downloads\mail_test.png"/>
+            <wp:cNvGraphicFramePr>
+              <a:graphicFrameLocks xmlns:a="http://schemas.openxmlformats.org/drawingml/2006/main" noChangeAspect="1"/>
+            </wp:cNvGraphicFramePr>
+            <a:graphic xmlns:a="http://schemas.openxmlformats.org/drawingml/2006/main">
+              <a:graphicData uri="http://schemas.openxmlformats.org/drawingml/2006/picture">
+                <pic:pic xmlns:pic="http://schemas.openxmlformats.org/drawingml/2006/picture">
+                  <pic:nvPicPr>
+                    <pic:cNvPr id="0" name="Picture 9" descr="C:\Users\Hp\Downloads\mail_test.png"/>
+                    <pic:cNvPicPr>
+                      <a:picLocks noChangeAspect="1" noChangeArrowheads="1"/>
+                    </pic:cNvPicPr>
+                  </pic:nvPicPr>
+                  <pic:blipFill>
+                    <a:blip r:embed="rId21" cstate="print">
+                      <a:extLst>
+                        <a:ext uri="{28A0092B-C50C-407E-A947-70E740481C1C}">
+                          <a14:useLocalDpi xmlns:a14="http://schemas.microsoft.com/office/drawing/2010/main" val="0"/>
+                        </a:ext>
+                      </a:extLst>
+                    </a:blip>
+                    <a:srcRect/>
+                    <a:stretch>
+                      <a:fillRect/>
+                    </a:stretch>
+                  </pic:blipFill>
+                  <pic:spPr bwMode="auto">
+                    <a:xfrm>
+                      <a:off x="0" y="0"/>
+                      <a:ext cx="5486400" cy="1983105"/>
+                    </a:xfrm>
+                    <a:prstGeom prst="rect">
+                      <a:avLst/>
+                    </a:prstGeom>
+                    <a:noFill/>
+                    <a:ln>
+                      <a:noFill/>
+                    </a:ln>
+                  </pic:spPr>
+                </pic:pic>
+              </a:graphicData>
+            </a:graphic>
+          </wp:inline>
+        </w:drawing>
+      </w:r>
+    </w:p>
+    <w:p>
+      <w:pPr>
+        <w:bidi/>
+        <w:jc w:val="both"/>
+      </w:pPr>
+      <w:r>
+        <w:rPr>
+          <w:b/>
+          <w:bCs/>
+          <w:u w:val="single"/>
+          <w:rtl/>
+          <w:lang w:bidi="he-IL"/>
+        </w:rPr>
+        <w:t>שאלה מס' 1.7</w:t>
+      </w:r>
+      <w:r>
+        <w:rPr>
+          <w:rtl/>
+          <w:lang w:bidi="he-IL"/>
+        </w:rPr>
+        <w:t xml:space="preserve"> על אילו שירותים קיבלתם חיוב</w:t>
+      </w:r>
+      <w:r>
+        <w:t>?</w:t>
+      </w:r>
+    </w:p>
+    <w:p>
+      <w:pPr>
+        <w:bidi/>
+        <w:jc w:val="both"/>
+        <w:rPr>
+          <w:color w:val="4472C4" w:themeColor="accent1"/>
+          <w:rtl/>
+          <w:lang w:bidi="he-IL"/>
+        </w:rPr>
+      </w:pPr>
+      <w:r>
+        <w:rPr>
+          <w:rFonts w:hint="cs"/>
+          <w:color w:val="4472C4" w:themeColor="accent1"/>
+          <w:rtl/>
+          <w:lang w:bidi="he-IL"/>
+        </w:rPr>
+        <w:t>השתמשנו רק בשירותים חינמיים.</w:t>
+      </w:r>
+    </w:p>
+    <w:p>
+      <w:pPr>
+        <w:bidi/>
+        <w:jc w:val="both"/>
+        <w:rPr>
+          <w:rFonts w:hint="cs"/>
+          <w:noProof/>
+          <w:rtl/>
+          <w:lang w:bidi="he-IL"/>
+        </w:rPr>
+      </w:pPr>
+      <w:r>
+        <w:rPr>
+          <w:rFonts w:cs="Arial"/>
+          <w:noProof/>
+          <w:rtl/>
+          <w:lang w:bidi="he-IL"/>
+        </w:rPr>
+        <w:drawing>
+          <wp:inline distT="0" distB="0" distL="0" distR="0" wp14:anchorId="0062920A" wp14:editId="60893A7C">
+            <wp:extent cx="5486400" cy="1940560"/>
+            <wp:effectExtent l="0" t="0" r="0" b="2540"/>
+            <wp:docPr id="18" name="תמונה 18"/>
+            <wp:cNvGraphicFramePr>
+              <a:graphicFrameLocks xmlns:a="http://schemas.openxmlformats.org/drawingml/2006/main" noChangeAspect="1"/>
+            </wp:cNvGraphicFramePr>
+            <a:graphic xmlns:a="http://schemas.openxmlformats.org/drawingml/2006/main">
+              <a:graphicData uri="http://schemas.openxmlformats.org/drawingml/2006/picture">
+                <pic:pic xmlns:pic="http://schemas.openxmlformats.org/drawingml/2006/picture">
+                  <pic:nvPicPr>
+                    <pic:cNvPr id="1" name=""/>
+                    <pic:cNvPicPr/>
+                  </pic:nvPicPr>
+                  <pic:blipFill>
+                    <a:blip r:embed="rId22"/>
+                    <a:stretch>
+                      <a:fillRect/>
+                    </a:stretch>
+                  </pic:blipFill>
+                  <pic:spPr>
+                    <a:xfrm>
+                      <a:off x="0" y="0"/>
+                      <a:ext cx="5486400" cy="1940560"/>
+                    </a:xfrm>
+                    <a:prstGeom prst="rect">
+                      <a:avLst/>
+                    </a:prstGeom>
+                  </pic:spPr>
+                </pic:pic>
+              </a:graphicData>
+            </a:graphic>
+          </wp:inline>
+        </w:drawing>
       </w:r>
     </w:p>
     <w:sectPr>
@@ -2627,6 +4585,25 @@
       <w:szCs w:val="18"/>
     </w:rPr>
   </w:style>
+  <w:style w:type="table" w:styleId="a5">
+    <w:name w:val="Table Grid"/>
+    <w:basedOn w:val="a1"/>
+    <w:uiPriority w:val="39"/>
+    <w:rsid w:val="00A917BF"/>
+    <w:pPr>
+      <w:spacing w:after="0" w:line="240" w:lineRule="auto"/>
+    </w:pPr>
+    <w:tblPr>
+      <w:tblBorders>
+        <w:top w:val="single" w:sz="4" w:space="0" w:color="auto"/>
+        <w:left w:val="single" w:sz="4" w:space="0" w:color="auto"/>
+        <w:bottom w:val="single" w:sz="4" w:space="0" w:color="auto"/>
+        <w:right w:val="single" w:sz="4" w:space="0" w:color="auto"/>
+        <w:insideH w:val="single" w:sz="4" w:space="0" w:color="auto"/>
+        <w:insideV w:val="single" w:sz="4" w:space="0" w:color="auto"/>
+      </w:tblBorders>
+    </w:tblPr>
+  </w:style>
 </w:styles>
 </file>
 

</xml_diff>